<commit_message>
5S Assessment app doc
</commit_message>
<xml_diff>
--- a/doc/5SAssessmentApp.docx
+++ b/doc/5SAssessmentApp.docx
@@ -7,27 +7,20 @@
         <w:pStyle w:val="Heading1"/>
       </w:pPr>
       <w:r>
-        <w:t>Hackathon</w:t>
-      </w:r>
-      <w:r>
-        <w:t xml:space="preserve"> - </w:t>
+        <w:t xml:space="preserve">Hackathon - </w:t>
       </w:r>
       <w:bookmarkStart w:id="0" w:name="_Hlk119772339"/>
       <w:r>
-        <w:t>5S</w:t>
-      </w:r>
-      <w:r>
-        <w:t xml:space="preserve"> </w:t>
-      </w:r>
-      <w:r>
-        <w:t>Assessment</w:t>
-      </w:r>
-      <w:r>
-        <w:t xml:space="preserve"> app</w:t>
+        <w:t>5S Assessment app</w:t>
       </w:r>
       <w:bookmarkEnd w:id="0"/>
+      <w:r>
+        <w:t xml:space="preserve"> MVP in four days</w:t>
+      </w:r>
     </w:p>
     <w:p/>
+    <w:p/>
+    <w:p/>
     <w:p>
       <w:r>
         <w:t>T</w:t>
@@ -51,16 +44,19 @@
         <w:t xml:space="preserve">manage </w:t>
       </w:r>
       <w:r>
-        <w:t>5S methodology - Kaizen and Lean Management</w:t>
-      </w:r>
-      <w:r>
-        <w:t xml:space="preserve"> </w:t>
+        <w:t xml:space="preserve">5S methodology - Kaizen and Lean Management </w:t>
       </w:r>
       <w:r>
         <w:t>within an organization</w:t>
       </w:r>
       <w:r>
-        <w:t xml:space="preserve">. We build this apps during a thee day Hackathon with the </w:t>
+        <w:t xml:space="preserve">. We build this apps during a </w:t>
+      </w:r>
+      <w:r>
+        <w:t>four</w:t>
+      </w:r>
+      <w:r>
+        <w:t xml:space="preserve"> day Hackathon with the </w:t>
       </w:r>
       <w:r>
         <w:t xml:space="preserve">customer </w:t>
@@ -81,22 +77,10 @@
         <w:t xml:space="preserve">ave had manufacturing customer </w:t>
       </w:r>
       <w:r>
-        <w:t xml:space="preserve">engaged in a Hackathon with us to implement the 5S Assessment for support lean management objectives. They used Excel based assessment sheets to perform the assessment for each area like factory floor, engineering workspace or warehouse. You can imaging it get quite complex to manage 100+ assessments and improvement activities via excel </w:t>
-      </w:r>
-      <w:r>
-        <w:t xml:space="preserve">shared </w:t>
-      </w:r>
-      <w:r>
-        <w:t>sheets with all key stakeholder owing the assessment for each location and delegating the improvement activities to the area owners.</w:t>
-      </w:r>
-      <w:r>
-        <w:t xml:space="preserve"> Beside this a key challenges was to own and maintain the </w:t>
-      </w:r>
-      <w:r>
-        <w:t xml:space="preserve">5S assessment </w:t>
-      </w:r>
-      <w:r>
-        <w:t>toolset by the business owner responsible for the lean management.</w:t>
+        <w:t>engaged in a Hackathon with us to implement the 5S Assessment for support lean management objectives. They used Excel based assessment sheets to perform the assessment for each area like factory floor, engineering workspace or warehouse. You can imaging it get quite complex to manage 100+ assessments and improvement activities via excel shared sheets with all key stakeholder owing the assessment for each location and delegating the improvement activities to the area owners.</w:t>
+      </w:r>
+      <w:r>
+        <w:t xml:space="preserve"> Beside this a key challenges was to own and maintain the 5S assessment toolset by the business owner responsible for the lean management.</w:t>
       </w:r>
     </w:p>
     <w:p>
@@ -319,6 +303,7 @@
           <w:sz w:val="24"/>
           <w:szCs w:val="24"/>
         </w:rPr>
+        <w:lastRenderedPageBreak/>
         <w:t>Actors</w:t>
       </w:r>
     </w:p>
@@ -378,7 +363,6 @@
         </w:numPr>
       </w:pPr>
       <w:r>
-        <w:lastRenderedPageBreak/>
         <w:t xml:space="preserve">5S </w:t>
       </w:r>
       <w:r>
@@ -552,19 +536,7 @@
     </w:p>
     <w:p>
       <w:r>
-        <w:t xml:space="preserve">An assessment is for a specific location or area and shows the </w:t>
-      </w:r>
-      <w:r>
-        <w:t>progress</w:t>
-      </w:r>
-      <w:r>
-        <w:t xml:space="preserve"> for each 5S principle in a radar chart. Including how it was before and after </w:t>
-      </w:r>
-      <w:r>
-        <w:t>improvements</w:t>
-      </w:r>
-      <w:r>
-        <w:t>.</w:t>
+        <w:t>An assessment is for a specific location or area and shows the progress for each 5S principle in a radar chart. Including how it was before and after improvements.</w:t>
       </w:r>
     </w:p>
     <w:p>
@@ -630,17 +602,7 @@
           <w:color w:val="2F5496" w:themeColor="accent1" w:themeShade="BF"/>
           <w:sz w:val="26"/>
         </w:rPr>
-        <w:t>Architecture</w:t>
-      </w:r>
-      <w:r>
-        <w:rPr>
-          <w:rFonts w:asciiTheme="majorHAnsi" w:eastAsiaTheme="majorEastAsia" w:hAnsiTheme="majorHAnsi" w:cstheme="majorBidi"/>
-          <w:b w:val="0"/>
-          <w:bCs w:val="0"/>
-          <w:color w:val="2F5496" w:themeColor="accent1" w:themeShade="BF"/>
-          <w:sz w:val="26"/>
-        </w:rPr>
-        <w:t xml:space="preserve"> and solution design</w:t>
+        <w:t>Architecture and solution design</w:t>
       </w:r>
     </w:p>
     <w:p>
@@ -797,7 +759,6 @@
           <w:sz w:val="24"/>
           <w:szCs w:val="24"/>
         </w:rPr>
-        <w:lastRenderedPageBreak/>
         <w:t>5S Assessment business process</w:t>
       </w:r>
     </w:p>
@@ -887,13 +848,7 @@
         </w:numPr>
       </w:pPr>
       <w:r>
-        <w:t xml:space="preserve">5S Check Improvements app – Main app for improvement owners to track </w:t>
-      </w:r>
-      <w:r>
-        <w:t xml:space="preserve">assigned </w:t>
-      </w:r>
-      <w:r>
-        <w:t>improvements and their progress.</w:t>
+        <w:t>5S Check Improvements app – Main app for improvement owners to track assigned improvements and their progress.</w:t>
       </w:r>
     </w:p>
     <w:p/>
@@ -1312,7 +1267,6 @@
     <w:lvl w:ilvl="1">
       <w:start w:val="1"/>
       <w:numFmt w:val="decimal"/>
-      <w:pStyle w:val="Heading2"/>
       <w:lvlText w:val="%1.%2."/>
       <w:lvlJc w:val="left"/>
       <w:pPr>

</xml_diff>